<commit_message>
fixed sign-in,sign-up, profile settings
</commit_message>
<xml_diff>
--- a/Credits.docx
+++ b/Credits.docx
@@ -1,6 +1,6 @@
 
 <file path=word/document.xml><?xml version="1.0" encoding="utf-8"?>
-<w:document xmlns:wpc="http://schemas.microsoft.com/office/word/2010/wordprocessingCanvas" xmlns:cx="http://schemas.microsoft.com/office/drawing/2014/chartex" xmlns:cx1="http://schemas.microsoft.com/office/drawing/2015/9/8/chartex" xmlns:cx2="http://schemas.microsoft.com/office/drawing/2015/10/21/chartex" xmlns:cx3="http://schemas.microsoft.com/office/drawing/2016/5/9/chartex" xmlns:cx4="http://schemas.microsoft.com/office/drawing/2016/5/10/chartex" xmlns:cx5="http://schemas.microsoft.com/office/drawing/2016/5/11/chartex" xmlns:cx6="http://schemas.microsoft.com/office/drawing/2016/5/12/chartex" xmlns:cx7="http://schemas.microsoft.com/office/drawing/2016/5/13/chartex" xmlns:cx8="http://schemas.microsoft.com/office/drawing/2016/5/14/chartex" xmlns:mc="http://schemas.openxmlformats.org/markup-compatibility/2006" xmlns:aink="http://schemas.microsoft.com/office/drawing/2016/ink" xmlns:am3d="http://schemas.microsoft.com/office/drawing/2017/model3d" xmlns:o="urn:schemas-microsoft-com:office:office" xmlns:oel="http://schemas.microsoft.com/office/2019/extlst" xmlns:r="http://schemas.openxmlformats.org/officeDocument/2006/relationships" xmlns:m="http://schemas.openxmlformats.org/officeDocument/2006/math" xmlns:v="urn:schemas-microsoft-com:vml" xmlns:wp14="http://schemas.microsoft.com/office/word/2010/wordprocessingDrawing" xmlns:wp="http://schemas.openxmlformats.org/drawingml/2006/wordprocessingDrawing" xmlns:w10="urn:schemas-microsoft-com:office:word" xmlns:w="http://schemas.openxmlformats.org/wordprocessingml/2006/main" xmlns:w14="http://schemas.microsoft.com/office/word/2010/wordml" xmlns:w15="http://schemas.microsoft.com/office/word/2012/wordml" xmlns:w16cex="http://schemas.microsoft.com/office/word/2018/wordml/cex" xmlns:w16cid="http://schemas.microsoft.com/office/word/2016/wordml/cid" xmlns:w16="http://schemas.microsoft.com/office/word/2018/wordml" xmlns:w16sdtdh="http://schemas.microsoft.com/office/word/2020/wordml/sdtdatahash" xmlns:w16se="http://schemas.microsoft.com/office/word/2015/wordml/symex" xmlns:wpg="http://schemas.microsoft.com/office/word/2010/wordprocessingGroup" xmlns:wpi="http://schemas.microsoft.com/office/word/2010/wordprocessingInk" xmlns:wne="http://schemas.microsoft.com/office/word/2006/wordml" xmlns:wps="http://schemas.microsoft.com/office/word/2010/wordprocessingShape" mc:Ignorable="w14 w15 w16se w16cid w16 w16cex w16sdtdh wp14">
+<w:document xmlns:wpc="http://schemas.microsoft.com/office/word/2010/wordprocessingCanvas" xmlns:cx="http://schemas.microsoft.com/office/drawing/2014/chartex" xmlns:cx1="http://schemas.microsoft.com/office/drawing/2015/9/8/chartex" xmlns:cx2="http://schemas.microsoft.com/office/drawing/2015/10/21/chartex" xmlns:cx3="http://schemas.microsoft.com/office/drawing/2016/5/9/chartex" xmlns:cx4="http://schemas.microsoft.com/office/drawing/2016/5/10/chartex" xmlns:cx5="http://schemas.microsoft.com/office/drawing/2016/5/11/chartex" xmlns:cx6="http://schemas.microsoft.com/office/drawing/2016/5/12/chartex" xmlns:cx7="http://schemas.microsoft.com/office/drawing/2016/5/13/chartex" xmlns:cx8="http://schemas.microsoft.com/office/drawing/2016/5/14/chartex" xmlns:mc="http://schemas.openxmlformats.org/markup-compatibility/2006" xmlns:aink="http://schemas.microsoft.com/office/drawing/2016/ink" xmlns:am3d="http://schemas.microsoft.com/office/drawing/2017/model3d" xmlns:o="urn:schemas-microsoft-com:office:office" xmlns:oel="http://schemas.microsoft.com/office/2019/extlst" xmlns:r="http://schemas.openxmlformats.org/officeDocument/2006/relationships" xmlns:m="http://schemas.openxmlformats.org/officeDocument/2006/math" xmlns:v="urn:schemas-microsoft-com:vml" xmlns:wp14="http://schemas.microsoft.com/office/word/2010/wordprocessingDrawing" xmlns:wp="http://schemas.openxmlformats.org/drawingml/2006/wordprocessingDrawing" xmlns:w10="urn:schemas-microsoft-com:office:word" xmlns:w="http://schemas.openxmlformats.org/wordprocessingml/2006/main" xmlns:w14="http://schemas.microsoft.com/office/word/2010/wordml" xmlns:w15="http://schemas.microsoft.com/office/word/2012/wordml" xmlns:w16cex="http://schemas.microsoft.com/office/word/2018/wordml/cex" xmlns:w16cid="http://schemas.microsoft.com/office/word/2016/wordml/cid" xmlns:w16="http://schemas.microsoft.com/office/word/2018/wordml" xmlns:w16du="http://schemas.microsoft.com/office/word/2023/wordml/word16du" xmlns:w16sdtdh="http://schemas.microsoft.com/office/word/2020/wordml/sdtdatahash" xmlns:w16se="http://schemas.microsoft.com/office/word/2015/wordml/symex" xmlns:wpg="http://schemas.microsoft.com/office/word/2010/wordprocessingGroup" xmlns:wpi="http://schemas.microsoft.com/office/word/2010/wordprocessingInk" xmlns:wne="http://schemas.microsoft.com/office/word/2006/wordml" xmlns:wps="http://schemas.microsoft.com/office/word/2010/wordprocessingShape" mc:Ignorable="w14 w15 w16se w16cid w16 w16cex w16sdtdh w16du wp14">
   <w:body>
     <w:sdt>
       <w:sdtPr>
@@ -155,9 +155,6 @@
             <w:alias w:val="Subtitle"/>
             <w:tag w:val=""/>
             <w:id w:val="328029620"/>
-            <w:placeholder>
-              <w:docPart w:val="265BEF5DA83C437AB8A070B957AE13D6"/>
-            </w:placeholder>
             <w:dataBinding w:prefixMappings="xmlns:ns0='http://purl.org/dc/elements/1.1/' xmlns:ns1='http://schemas.openxmlformats.org/package/2006/metadata/core-properties' " w:xpath="/ns1:coreProperties[1]/ns0:subject[1]" w:storeItemID="{6C3C8BC8-F283-45AE-878A-BAB7291924A1}"/>
             <w:text/>
           </w:sdtPr>
@@ -801,6 +798,7 @@
                 <w:kern w:val="0"/>
                 <w:sz w:val="28"/>
                 <w:szCs w:val="28"/>
+                <w:lang w:val="en-AE"/>
                 <w14:ligatures w14:val="none"/>
               </w:rPr>
             </w:pPr>
@@ -885,438 +883,6 @@
                 <w14:ligatures w14:val="none"/>
               </w:rPr>
               <w:t>20230524</w:t>
-            </w:r>
-          </w:p>
-        </w:tc>
-        <w:tc>
-          <w:tcPr>
-            <w:tcW w:w="1260" w:type="dxa"/>
-            <w:vAlign w:val="center"/>
-          </w:tcPr>
-          <w:p>
-            <w:pPr>
-              <w:spacing w:after="0" w:line="240" w:lineRule="auto"/>
-              <w:jc w:val="center"/>
-              <w:rPr>
-                <w:rFonts w:ascii="Arial" w:eastAsia="Times New Roman" w:hAnsi="Arial" w:cs="Arial"/>
-                <w:color w:val="000000"/>
-                <w:kern w:val="0"/>
-                <w:sz w:val="28"/>
-                <w:szCs w:val="28"/>
-                <w14:ligatures w14:val="none"/>
-              </w:rPr>
-            </w:pPr>
-            <w:r>
-              <w:rPr>
-                <w:rFonts w:ascii="Arial" w:hAnsi="Arial" w:cs="Arial"/>
-                <w:color w:val="000000"/>
-                <w:sz w:val="28"/>
-                <w:szCs w:val="28"/>
-              </w:rPr>
-              <w:t>1</w:t>
-            </w:r>
-          </w:p>
-        </w:tc>
-      </w:tr>
-      <w:tr>
-        <w:trPr>
-          <w:trHeight w:val="255"/>
-        </w:trPr>
-        <w:tc>
-          <w:tcPr>
-            <w:tcW w:w="4427" w:type="dxa"/>
-            <w:shd w:val="clear" w:color="auto" w:fill="auto"/>
-            <w:noWrap/>
-            <w:vAlign w:val="center"/>
-            <w:hideMark/>
-          </w:tcPr>
-          <w:p>
-            <w:pPr>
-              <w:spacing w:after="0" w:line="240" w:lineRule="auto"/>
-              <w:jc w:val="center"/>
-              <w:rPr>
-                <w:rFonts w:ascii="Arial" w:eastAsia="Times New Roman" w:hAnsi="Arial" w:cs="Arial"/>
-                <w:color w:val="000000"/>
-                <w:kern w:val="0"/>
-                <w:sz w:val="28"/>
-                <w:szCs w:val="28"/>
-                <w14:ligatures w14:val="none"/>
-              </w:rPr>
-            </w:pPr>
-            <w:r>
-              <w:rPr>
-                <w:rFonts w:ascii="Arial" w:eastAsia="Times New Roman" w:hAnsi="Arial" w:cs="Arial"/>
-                <w:color w:val="000000"/>
-                <w:kern w:val="0"/>
-                <w:sz w:val="28"/>
-                <w:szCs w:val="28"/>
-                <w14:ligatures w14:val="none"/>
-              </w:rPr>
-              <w:t>lokliehchuol@gmail.com</w:t>
-            </w:r>
-          </w:p>
-        </w:tc>
-        <w:tc>
-          <w:tcPr>
-            <w:tcW w:w="3005" w:type="dxa"/>
-            <w:shd w:val="clear" w:color="auto" w:fill="auto"/>
-            <w:noWrap/>
-            <w:vAlign w:val="center"/>
-            <w:hideMark/>
-          </w:tcPr>
-          <w:p>
-            <w:pPr>
-              <w:spacing w:after="0" w:line="240" w:lineRule="auto"/>
-              <w:jc w:val="center"/>
-              <w:rPr>
-                <w:rFonts w:ascii="Arial" w:eastAsia="Times New Roman" w:hAnsi="Arial" w:cs="Arial"/>
-                <w:color w:val="000000"/>
-                <w:kern w:val="0"/>
-                <w:sz w:val="28"/>
-                <w:szCs w:val="28"/>
-                <w14:ligatures w14:val="none"/>
-              </w:rPr>
-            </w:pPr>
-            <w:r>
-              <w:rPr>
-                <w:rFonts w:ascii="Arial" w:eastAsia="Times New Roman" w:hAnsi="Arial" w:cs="Arial"/>
-                <w:color w:val="000000"/>
-                <w:kern w:val="0"/>
-                <w:sz w:val="28"/>
-                <w:szCs w:val="28"/>
-                <w14:ligatures w14:val="none"/>
-              </w:rPr>
-              <w:t xml:space="preserve">Both Simon Chuol </w:t>
-            </w:r>
-            <w:proofErr w:type="spellStart"/>
-            <w:r>
-              <w:rPr>
-                <w:rFonts w:ascii="Arial" w:eastAsia="Times New Roman" w:hAnsi="Arial" w:cs="Arial"/>
-                <w:color w:val="000000"/>
-                <w:kern w:val="0"/>
-                <w:sz w:val="28"/>
-                <w:szCs w:val="28"/>
-                <w14:ligatures w14:val="none"/>
-              </w:rPr>
-              <w:t>Loklieh</w:t>
-            </w:r>
-            <w:proofErr w:type="spellEnd"/>
-            <w:r>
-              <w:rPr>
-                <w:rFonts w:ascii="Arial" w:eastAsia="Times New Roman" w:hAnsi="Arial" w:cs="Arial"/>
-                <w:color w:val="000000"/>
-                <w:kern w:val="0"/>
-                <w:sz w:val="28"/>
-                <w:szCs w:val="28"/>
-                <w14:ligatures w14:val="none"/>
-              </w:rPr>
-              <w:t xml:space="preserve"> </w:t>
-            </w:r>
-          </w:p>
-        </w:tc>
-        <w:tc>
-          <w:tcPr>
-            <w:tcW w:w="2790" w:type="dxa"/>
-            <w:shd w:val="clear" w:color="auto" w:fill="auto"/>
-            <w:noWrap/>
-            <w:vAlign w:val="center"/>
-            <w:hideMark/>
-          </w:tcPr>
-          <w:p>
-            <w:pPr>
-              <w:spacing w:after="0" w:line="240" w:lineRule="auto"/>
-              <w:jc w:val="center"/>
-              <w:rPr>
-                <w:rFonts w:ascii="Arial" w:eastAsia="Times New Roman" w:hAnsi="Arial" w:cs="Arial"/>
-                <w:color w:val="000000"/>
-                <w:kern w:val="0"/>
-                <w:sz w:val="28"/>
-                <w:szCs w:val="28"/>
-                <w14:ligatures w14:val="none"/>
-              </w:rPr>
-            </w:pPr>
-            <w:r>
-              <w:rPr>
-                <w:rFonts w:ascii="Arial" w:eastAsia="Times New Roman" w:hAnsi="Arial" w:cs="Arial"/>
-                <w:color w:val="000000"/>
-                <w:kern w:val="0"/>
-                <w:sz w:val="28"/>
-                <w:szCs w:val="28"/>
-                <w14:ligatures w14:val="none"/>
-              </w:rPr>
-              <w:t>20180465</w:t>
-            </w:r>
-          </w:p>
-        </w:tc>
-        <w:tc>
-          <w:tcPr>
-            <w:tcW w:w="1260" w:type="dxa"/>
-            <w:vAlign w:val="center"/>
-          </w:tcPr>
-          <w:p>
-            <w:pPr>
-              <w:spacing w:after="0" w:line="240" w:lineRule="auto"/>
-              <w:jc w:val="center"/>
-              <w:rPr>
-                <w:rFonts w:ascii="Arial" w:eastAsia="Times New Roman" w:hAnsi="Arial" w:cs="Arial"/>
-                <w:color w:val="000000"/>
-                <w:kern w:val="0"/>
-                <w:sz w:val="28"/>
-                <w:szCs w:val="28"/>
-                <w14:ligatures w14:val="none"/>
-              </w:rPr>
-            </w:pPr>
-            <w:r>
-              <w:rPr>
-                <w:rFonts w:ascii="Arial" w:hAnsi="Arial" w:cs="Arial"/>
-                <w:color w:val="000000"/>
-                <w:sz w:val="28"/>
-                <w:szCs w:val="28"/>
-              </w:rPr>
-              <w:t>11</w:t>
-            </w:r>
-          </w:p>
-        </w:tc>
-      </w:tr>
-      <w:tr>
-        <w:trPr>
-          <w:trHeight w:val="255"/>
-        </w:trPr>
-        <w:tc>
-          <w:tcPr>
-            <w:tcW w:w="4427" w:type="dxa"/>
-            <w:shd w:val="clear" w:color="auto" w:fill="auto"/>
-            <w:noWrap/>
-            <w:vAlign w:val="center"/>
-            <w:hideMark/>
-          </w:tcPr>
-          <w:p>
-            <w:pPr>
-              <w:spacing w:after="0" w:line="240" w:lineRule="auto"/>
-              <w:jc w:val="center"/>
-              <w:rPr>
-                <w:rFonts w:ascii="Arial" w:eastAsia="Times New Roman" w:hAnsi="Arial" w:cs="Arial"/>
-                <w:color w:val="000000"/>
-                <w:kern w:val="0"/>
-                <w:sz w:val="28"/>
-                <w:szCs w:val="28"/>
-                <w14:ligatures w14:val="none"/>
-              </w:rPr>
-            </w:pPr>
-            <w:r>
-              <w:rPr>
-                <w:rFonts w:ascii="Arial" w:eastAsia="Times New Roman" w:hAnsi="Arial" w:cs="Arial"/>
-                <w:color w:val="000000"/>
-                <w:kern w:val="0"/>
-                <w:sz w:val="28"/>
-                <w:szCs w:val="28"/>
-                <w14:ligatures w14:val="none"/>
-              </w:rPr>
-              <w:t>jonathanmokhles@gmail.com</w:t>
-            </w:r>
-          </w:p>
-        </w:tc>
-        <w:tc>
-          <w:tcPr>
-            <w:tcW w:w="3005" w:type="dxa"/>
-            <w:shd w:val="clear" w:color="auto" w:fill="auto"/>
-            <w:noWrap/>
-            <w:vAlign w:val="center"/>
-            <w:hideMark/>
-          </w:tcPr>
-          <w:p>
-            <w:pPr>
-              <w:spacing w:after="0" w:line="240" w:lineRule="auto"/>
-              <w:jc w:val="center"/>
-              <w:rPr>
-                <w:rFonts w:ascii="Arial" w:eastAsia="Times New Roman" w:hAnsi="Arial" w:cs="Arial"/>
-                <w:color w:val="000000"/>
-                <w:kern w:val="0"/>
-                <w:sz w:val="28"/>
-                <w:szCs w:val="28"/>
-                <w14:ligatures w14:val="none"/>
-              </w:rPr>
-            </w:pPr>
-            <w:r>
-              <w:rPr>
-                <w:rFonts w:ascii="Arial" w:eastAsia="Times New Roman" w:hAnsi="Arial" w:cs="Arial"/>
-                <w:color w:val="000000"/>
-                <w:kern w:val="0"/>
-                <w:sz w:val="28"/>
-                <w:szCs w:val="28"/>
-                <w14:ligatures w14:val="none"/>
-              </w:rPr>
-              <w:t xml:space="preserve">Jonathan Mokhles </w:t>
-            </w:r>
-          </w:p>
-        </w:tc>
-        <w:tc>
-          <w:tcPr>
-            <w:tcW w:w="2790" w:type="dxa"/>
-            <w:shd w:val="clear" w:color="auto" w:fill="auto"/>
-            <w:noWrap/>
-            <w:vAlign w:val="center"/>
-            <w:hideMark/>
-          </w:tcPr>
-          <w:p>
-            <w:pPr>
-              <w:spacing w:after="0" w:line="240" w:lineRule="auto"/>
-              <w:jc w:val="center"/>
-              <w:rPr>
-                <w:rFonts w:ascii="Arial" w:eastAsia="Times New Roman" w:hAnsi="Arial" w:cs="Arial"/>
-                <w:color w:val="000000"/>
-                <w:kern w:val="0"/>
-                <w:sz w:val="28"/>
-                <w:szCs w:val="28"/>
-                <w14:ligatures w14:val="none"/>
-              </w:rPr>
-            </w:pPr>
-            <w:r>
-              <w:rPr>
-                <w:rFonts w:ascii="Arial" w:eastAsia="Times New Roman" w:hAnsi="Arial" w:cs="Arial"/>
-                <w:color w:val="000000"/>
-                <w:kern w:val="0"/>
-                <w:sz w:val="28"/>
-                <w:szCs w:val="28"/>
-                <w14:ligatures w14:val="none"/>
-              </w:rPr>
-              <w:t>20220100</w:t>
-            </w:r>
-          </w:p>
-        </w:tc>
-        <w:tc>
-          <w:tcPr>
-            <w:tcW w:w="1260" w:type="dxa"/>
-            <w:vAlign w:val="center"/>
-          </w:tcPr>
-          <w:p>
-            <w:pPr>
-              <w:spacing w:after="0" w:line="240" w:lineRule="auto"/>
-              <w:jc w:val="center"/>
-              <w:rPr>
-                <w:rFonts w:ascii="Arial" w:eastAsia="Times New Roman" w:hAnsi="Arial" w:cs="Arial"/>
-                <w:color w:val="000000"/>
-                <w:kern w:val="0"/>
-                <w:sz w:val="28"/>
-                <w:szCs w:val="28"/>
-                <w14:ligatures w14:val="none"/>
-              </w:rPr>
-            </w:pPr>
-            <w:r>
-              <w:rPr>
-                <w:rFonts w:ascii="Arial" w:hAnsi="Arial" w:cs="Arial"/>
-                <w:color w:val="000000"/>
-                <w:sz w:val="28"/>
-                <w:szCs w:val="28"/>
-              </w:rPr>
-              <w:t>1</w:t>
-            </w:r>
-          </w:p>
-        </w:tc>
-      </w:tr>
-      <w:tr>
-        <w:trPr>
-          <w:trHeight w:val="255"/>
-        </w:trPr>
-        <w:tc>
-          <w:tcPr>
-            <w:tcW w:w="4427" w:type="dxa"/>
-            <w:shd w:val="clear" w:color="auto" w:fill="auto"/>
-            <w:noWrap/>
-            <w:vAlign w:val="center"/>
-            <w:hideMark/>
-          </w:tcPr>
-          <w:p>
-            <w:pPr>
-              <w:spacing w:after="0" w:line="240" w:lineRule="auto"/>
-              <w:jc w:val="center"/>
-              <w:rPr>
-                <w:rFonts w:ascii="Arial" w:eastAsia="Times New Roman" w:hAnsi="Arial" w:cs="Arial"/>
-                <w:color w:val="000000"/>
-                <w:kern w:val="0"/>
-                <w:sz w:val="28"/>
-                <w:szCs w:val="28"/>
-                <w14:ligatures w14:val="none"/>
-              </w:rPr>
-            </w:pPr>
-            <w:r>
-              <w:rPr>
-                <w:rFonts w:ascii="Arial" w:eastAsia="Times New Roman" w:hAnsi="Arial" w:cs="Arial"/>
-                <w:color w:val="000000"/>
-                <w:kern w:val="0"/>
-                <w:sz w:val="28"/>
-                <w:szCs w:val="28"/>
-                <w14:ligatures w14:val="none"/>
-              </w:rPr>
-              <w:t>mohamedwali9091@gmail.com</w:t>
-            </w:r>
-          </w:p>
-        </w:tc>
-        <w:tc>
-          <w:tcPr>
-            <w:tcW w:w="3005" w:type="dxa"/>
-            <w:shd w:val="clear" w:color="auto" w:fill="auto"/>
-            <w:noWrap/>
-            <w:vAlign w:val="center"/>
-            <w:hideMark/>
-          </w:tcPr>
-          <w:p>
-            <w:pPr>
-              <w:spacing w:after="0" w:line="240" w:lineRule="auto"/>
-              <w:jc w:val="center"/>
-              <w:rPr>
-                <w:rFonts w:ascii="Arial" w:eastAsia="Times New Roman" w:hAnsi="Arial" w:cs="Arial"/>
-                <w:color w:val="000000"/>
-                <w:kern w:val="0"/>
-                <w:sz w:val="28"/>
-                <w:szCs w:val="28"/>
-                <w14:ligatures w14:val="none"/>
-              </w:rPr>
-            </w:pPr>
-            <w:r>
-              <w:rPr>
-                <w:rFonts w:ascii="Arial" w:eastAsia="Times New Roman" w:hAnsi="Arial" w:cs="Arial"/>
-                <w:color w:val="000000"/>
-                <w:kern w:val="0"/>
-                <w:sz w:val="28"/>
-                <w:szCs w:val="28"/>
-                <w14:ligatures w14:val="none"/>
-              </w:rPr>
-              <w:t>Mohamed Wali</w:t>
-            </w:r>
-          </w:p>
-        </w:tc>
-        <w:tc>
-          <w:tcPr>
-            <w:tcW w:w="2790" w:type="dxa"/>
-            <w:shd w:val="clear" w:color="auto" w:fill="auto"/>
-            <w:noWrap/>
-            <w:vAlign w:val="center"/>
-            <w:hideMark/>
-          </w:tcPr>
-          <w:p>
-            <w:pPr>
-              <w:spacing w:after="0" w:line="240" w:lineRule="auto"/>
-              <w:jc w:val="center"/>
-              <w:rPr>
-                <w:rFonts w:ascii="Arial" w:eastAsia="Times New Roman" w:hAnsi="Arial" w:cs="Arial"/>
-                <w:color w:val="000000"/>
-                <w:kern w:val="0"/>
-                <w:sz w:val="28"/>
-                <w:szCs w:val="28"/>
-                <w14:ligatures w14:val="none"/>
-              </w:rPr>
-            </w:pPr>
-            <w:r>
-              <w:rPr>
-                <w:rFonts w:ascii="Arial" w:eastAsia="Times New Roman" w:hAnsi="Arial" w:cs="Arial"/>
-                <w:color w:val="000000"/>
-                <w:kern w:val="0"/>
-                <w:sz w:val="28"/>
-                <w:szCs w:val="28"/>
-                <w14:ligatures w14:val="none"/>
-              </w:rPr>
-              <w:t>20220710</w:t>
             </w:r>
           </w:p>
         </w:tc>
@@ -1510,179 +1076,6 @@
           </w:p>
         </w:tc>
       </w:tr>
-      <w:tr>
-        <w:trPr>
-          <w:trHeight w:val="255"/>
-        </w:trPr>
-        <w:tc>
-          <w:tcPr>
-            <w:tcW w:w="4427" w:type="dxa"/>
-            <w:shd w:val="clear" w:color="auto" w:fill="auto"/>
-            <w:noWrap/>
-            <w:vAlign w:val="center"/>
-            <w:hideMark/>
-          </w:tcPr>
-          <w:p>
-            <w:pPr>
-              <w:spacing w:after="0" w:line="240" w:lineRule="auto"/>
-              <w:jc w:val="center"/>
-              <w:rPr>
-                <w:rFonts w:ascii="Arial" w:eastAsia="Times New Roman" w:hAnsi="Arial" w:cs="Arial"/>
-                <w:color w:val="000000"/>
-                <w:kern w:val="0"/>
-                <w:sz w:val="28"/>
-                <w:szCs w:val="28"/>
-                <w14:ligatures w14:val="none"/>
-              </w:rPr>
-            </w:pPr>
-            <w:r>
-              <w:rPr>
-                <w:rFonts w:ascii="Arial" w:eastAsia="Times New Roman" w:hAnsi="Arial" w:cs="Arial"/>
-                <w:color w:val="000000"/>
-                <w:kern w:val="0"/>
-                <w:sz w:val="28"/>
-                <w:szCs w:val="28"/>
-                <w14:ligatures w14:val="none"/>
-              </w:rPr>
-              <w:t>nhial1994@gmail.com</w:t>
-            </w:r>
-          </w:p>
-        </w:tc>
-        <w:tc>
-          <w:tcPr>
-            <w:tcW w:w="3005" w:type="dxa"/>
-            <w:shd w:val="clear" w:color="auto" w:fill="auto"/>
-            <w:noWrap/>
-            <w:vAlign w:val="center"/>
-            <w:hideMark/>
-          </w:tcPr>
-          <w:p>
-            <w:pPr>
-              <w:spacing w:after="0" w:line="240" w:lineRule="auto"/>
-              <w:jc w:val="center"/>
-              <w:rPr>
-                <w:rFonts w:ascii="Arial" w:eastAsia="Times New Roman" w:hAnsi="Arial" w:cs="Arial"/>
-                <w:color w:val="000000"/>
-                <w:kern w:val="0"/>
-                <w:sz w:val="28"/>
-                <w:szCs w:val="28"/>
-                <w14:ligatures w14:val="none"/>
-              </w:rPr>
-            </w:pPr>
-            <w:r>
-              <w:rPr>
-                <w:rFonts w:ascii="Arial" w:eastAsia="Times New Roman" w:hAnsi="Arial" w:cs="Arial"/>
-                <w:color w:val="000000"/>
-                <w:kern w:val="0"/>
-                <w:sz w:val="28"/>
-                <w:szCs w:val="28"/>
-                <w14:ligatures w14:val="none"/>
-              </w:rPr>
-              <w:t xml:space="preserve">Nhial </w:t>
-            </w:r>
-            <w:proofErr w:type="spellStart"/>
-            <w:r>
-              <w:rPr>
-                <w:rFonts w:ascii="Arial" w:eastAsia="Times New Roman" w:hAnsi="Arial" w:cs="Arial"/>
-                <w:color w:val="000000"/>
-                <w:kern w:val="0"/>
-                <w:sz w:val="28"/>
-                <w:szCs w:val="28"/>
-                <w14:ligatures w14:val="none"/>
-              </w:rPr>
-              <w:t>Mawich</w:t>
-            </w:r>
-            <w:proofErr w:type="spellEnd"/>
-            <w:r>
-              <w:rPr>
-                <w:rFonts w:ascii="Arial" w:eastAsia="Times New Roman" w:hAnsi="Arial" w:cs="Arial"/>
-                <w:color w:val="000000"/>
-                <w:kern w:val="0"/>
-                <w:sz w:val="28"/>
-                <w:szCs w:val="28"/>
-                <w14:ligatures w14:val="none"/>
-              </w:rPr>
-              <w:t xml:space="preserve"> </w:t>
-            </w:r>
-            <w:proofErr w:type="spellStart"/>
-            <w:r>
-              <w:rPr>
-                <w:rFonts w:ascii="Arial" w:eastAsia="Times New Roman" w:hAnsi="Arial" w:cs="Arial"/>
-                <w:color w:val="000000"/>
-                <w:kern w:val="0"/>
-                <w:sz w:val="28"/>
-                <w:szCs w:val="28"/>
-                <w14:ligatures w14:val="none"/>
-              </w:rPr>
-              <w:t>Chatiem</w:t>
-            </w:r>
-            <w:proofErr w:type="spellEnd"/>
-          </w:p>
-        </w:tc>
-        <w:tc>
-          <w:tcPr>
-            <w:tcW w:w="2790" w:type="dxa"/>
-            <w:shd w:val="clear" w:color="auto" w:fill="auto"/>
-            <w:noWrap/>
-            <w:vAlign w:val="center"/>
-            <w:hideMark/>
-          </w:tcPr>
-          <w:p>
-            <w:pPr>
-              <w:spacing w:after="0" w:line="240" w:lineRule="auto"/>
-              <w:jc w:val="center"/>
-              <w:rPr>
-                <w:rFonts w:ascii="Arial" w:eastAsia="Times New Roman" w:hAnsi="Arial" w:cs="Arial"/>
-                <w:color w:val="000000"/>
-                <w:kern w:val="0"/>
-                <w:sz w:val="28"/>
-                <w:szCs w:val="28"/>
-                <w14:ligatures w14:val="none"/>
-              </w:rPr>
-            </w:pPr>
-            <w:r>
-              <w:rPr>
-                <w:rFonts w:ascii="Arial" w:eastAsia="Times New Roman" w:hAnsi="Arial" w:cs="Arial"/>
-                <w:color w:val="000000"/>
-                <w:kern w:val="0"/>
-                <w:sz w:val="28"/>
-                <w:szCs w:val="28"/>
-                <w14:ligatures w14:val="none"/>
-              </w:rPr>
-              <w:t>20180447</w:t>
-            </w:r>
-          </w:p>
-        </w:tc>
-        <w:tc>
-          <w:tcPr>
-            <w:tcW w:w="1260" w:type="dxa"/>
-            <w:vAlign w:val="center"/>
-          </w:tcPr>
-          <w:p>
-            <w:pPr>
-              <w:spacing w:after="0" w:line="240" w:lineRule="auto"/>
-              <w:jc w:val="center"/>
-              <w:rPr>
-                <w:rFonts w:ascii="Arial" w:eastAsia="Times New Roman" w:hAnsi="Arial" w:cs="Arial"/>
-                <w:color w:val="000000"/>
-                <w:kern w:val="0"/>
-                <w:sz w:val="28"/>
-                <w:szCs w:val="28"/>
-                <w14:ligatures w14:val="none"/>
-              </w:rPr>
-            </w:pPr>
-            <w:r>
-              <w:rPr>
-                <w:rFonts w:ascii="Arial" w:hAnsi="Arial" w:cs="Arial"/>
-                <w:color w:val="000000"/>
-                <w:sz w:val="28"/>
-                <w:szCs w:val="28"/>
-              </w:rPr>
-              <w:t>3</w:t>
-            </w:r>
-          </w:p>
-        </w:tc>
-      </w:tr>
     </w:tbl>
     <w:p/>
     <w:sectPr>
@@ -1698,7 +1091,7 @@
 </file>
 
 <file path=word/styles.xml><?xml version="1.0" encoding="utf-8"?>
-<w:styles xmlns:mc="http://schemas.openxmlformats.org/markup-compatibility/2006" xmlns:r="http://schemas.openxmlformats.org/officeDocument/2006/relationships" xmlns:w="http://schemas.openxmlformats.org/wordprocessingml/2006/main" xmlns:w14="http://schemas.microsoft.com/office/word/2010/wordml" xmlns:w15="http://schemas.microsoft.com/office/word/2012/wordml" xmlns:w16cex="http://schemas.microsoft.com/office/word/2018/wordml/cex" xmlns:w16cid="http://schemas.microsoft.com/office/word/2016/wordml/cid" xmlns:w16="http://schemas.microsoft.com/office/word/2018/wordml" xmlns:w16sdtdh="http://schemas.microsoft.com/office/word/2020/wordml/sdtdatahash" xmlns:w16se="http://schemas.microsoft.com/office/word/2015/wordml/symex" mc:Ignorable="w14 w15 w16se w16cid w16 w16cex w16sdtdh">
+<w:styles xmlns:mc="http://schemas.openxmlformats.org/markup-compatibility/2006" xmlns:r="http://schemas.openxmlformats.org/officeDocument/2006/relationships" xmlns:w="http://schemas.openxmlformats.org/wordprocessingml/2006/main" xmlns:w14="http://schemas.microsoft.com/office/word/2010/wordml" xmlns:w15="http://schemas.microsoft.com/office/word/2012/wordml" xmlns:w16cex="http://schemas.microsoft.com/office/word/2018/wordml/cex" xmlns:w16cid="http://schemas.microsoft.com/office/word/2016/wordml/cid" xmlns:w16="http://schemas.microsoft.com/office/word/2018/wordml" xmlns:w16du="http://schemas.microsoft.com/office/word/2023/wordml/word16du" xmlns:w16sdtdh="http://schemas.microsoft.com/office/word/2020/wordml/sdtdatahash" xmlns:w16se="http://schemas.microsoft.com/office/word/2015/wordml/symex" mc:Ignorable="w14 w15 w16se w16cid w16 w16cex w16sdtdh w16du">
   <w:docDefaults>
     <w:rPrDefault>
       <w:rPr>
@@ -2641,11 +2034,41 @@
       <w14:ligatures w14:val="none"/>
     </w:rPr>
   </w:style>
+  <w:style w:type="paragraph" w:styleId="BalloonText">
+    <w:name w:val="Balloon Text"/>
+    <w:basedOn w:val="Normal"/>
+    <w:link w:val="BalloonTextChar"/>
+    <w:uiPriority w:val="99"/>
+    <w:semiHidden/>
+    <w:unhideWhenUsed/>
+    <w:rsid w:val="00CA0DA7"/>
+    <w:pPr>
+      <w:spacing w:after="0" w:line="240" w:lineRule="auto"/>
+    </w:pPr>
+    <w:rPr>
+      <w:rFonts w:ascii="Tahoma" w:hAnsi="Tahoma" w:cs="Tahoma"/>
+      <w:sz w:val="16"/>
+      <w:szCs w:val="16"/>
+    </w:rPr>
+  </w:style>
+  <w:style w:type="character" w:customStyle="1" w:styleId="BalloonTextChar">
+    <w:name w:val="Balloon Text Char"/>
+    <w:basedOn w:val="DefaultParagraphFont"/>
+    <w:link w:val="BalloonText"/>
+    <w:uiPriority w:val="99"/>
+    <w:semiHidden/>
+    <w:rsid w:val="00CA0DA7"/>
+    <w:rPr>
+      <w:rFonts w:ascii="Tahoma" w:hAnsi="Tahoma" w:cs="Tahoma"/>
+      <w:sz w:val="16"/>
+      <w:szCs w:val="16"/>
+    </w:rPr>
+  </w:style>
 </w:styles>
 </file>
 
 <file path=word/glossary/document.xml><?xml version="1.0" encoding="utf-8"?>
-<w:glossaryDocument xmlns:wpc="http://schemas.microsoft.com/office/word/2010/wordprocessingCanvas" xmlns:cx="http://schemas.microsoft.com/office/drawing/2014/chartex" xmlns:cx1="http://schemas.microsoft.com/office/drawing/2015/9/8/chartex" xmlns:cx2="http://schemas.microsoft.com/office/drawing/2015/10/21/chartex" xmlns:cx3="http://schemas.microsoft.com/office/drawing/2016/5/9/chartex" xmlns:cx4="http://schemas.microsoft.com/office/drawing/2016/5/10/chartex" xmlns:cx5="http://schemas.microsoft.com/office/drawing/2016/5/11/chartex" xmlns:cx6="http://schemas.microsoft.com/office/drawing/2016/5/12/chartex" xmlns:cx7="http://schemas.microsoft.com/office/drawing/2016/5/13/chartex" xmlns:cx8="http://schemas.microsoft.com/office/drawing/2016/5/14/chartex" xmlns:mc="http://schemas.openxmlformats.org/markup-compatibility/2006" xmlns:aink="http://schemas.microsoft.com/office/drawing/2016/ink" xmlns:am3d="http://schemas.microsoft.com/office/drawing/2017/model3d" xmlns:o="urn:schemas-microsoft-com:office:office" xmlns:oel="http://schemas.microsoft.com/office/2019/extlst" xmlns:r="http://schemas.openxmlformats.org/officeDocument/2006/relationships" xmlns:m="http://schemas.openxmlformats.org/officeDocument/2006/math" xmlns:v="urn:schemas-microsoft-com:vml" xmlns:wp14="http://schemas.microsoft.com/office/word/2010/wordprocessingDrawing" xmlns:wp="http://schemas.openxmlformats.org/drawingml/2006/wordprocessingDrawing" xmlns:w10="urn:schemas-microsoft-com:office:word" xmlns:w="http://schemas.openxmlformats.org/wordprocessingml/2006/main" xmlns:w14="http://schemas.microsoft.com/office/word/2010/wordml" xmlns:w15="http://schemas.microsoft.com/office/word/2012/wordml" xmlns:w16cex="http://schemas.microsoft.com/office/word/2018/wordml/cex" xmlns:w16cid="http://schemas.microsoft.com/office/word/2016/wordml/cid" xmlns:w16="http://schemas.microsoft.com/office/word/2018/wordml" xmlns:w16sdtdh="http://schemas.microsoft.com/office/word/2020/wordml/sdtdatahash" xmlns:w16se="http://schemas.microsoft.com/office/word/2015/wordml/symex" xmlns:wpg="http://schemas.microsoft.com/office/word/2010/wordprocessingGroup" xmlns:wpi="http://schemas.microsoft.com/office/word/2010/wordprocessingInk" xmlns:wne="http://schemas.microsoft.com/office/word/2006/wordml" xmlns:wps="http://schemas.microsoft.com/office/word/2010/wordprocessingShape" mc:Ignorable="w14 w15 w16se w16cid w16 w16cex w16sdtdh wp14">
+<w:glossaryDocument xmlns:wpc="http://schemas.microsoft.com/office/word/2010/wordprocessingCanvas" xmlns:cx="http://schemas.microsoft.com/office/drawing/2014/chartex" xmlns:cx1="http://schemas.microsoft.com/office/drawing/2015/9/8/chartex" xmlns:cx2="http://schemas.microsoft.com/office/drawing/2015/10/21/chartex" xmlns:cx3="http://schemas.microsoft.com/office/drawing/2016/5/9/chartex" xmlns:cx4="http://schemas.microsoft.com/office/drawing/2016/5/10/chartex" xmlns:cx5="http://schemas.microsoft.com/office/drawing/2016/5/11/chartex" xmlns:cx6="http://schemas.microsoft.com/office/drawing/2016/5/12/chartex" xmlns:cx7="http://schemas.microsoft.com/office/drawing/2016/5/13/chartex" xmlns:cx8="http://schemas.microsoft.com/office/drawing/2016/5/14/chartex" xmlns:mc="http://schemas.openxmlformats.org/markup-compatibility/2006" xmlns:aink="http://schemas.microsoft.com/office/drawing/2016/ink" xmlns:am3d="http://schemas.microsoft.com/office/drawing/2017/model3d" xmlns:o="urn:schemas-microsoft-com:office:office" xmlns:oel="http://schemas.microsoft.com/office/2019/extlst" xmlns:r="http://schemas.openxmlformats.org/officeDocument/2006/relationships" xmlns:m="http://schemas.openxmlformats.org/officeDocument/2006/math" xmlns:v="urn:schemas-microsoft-com:vml" xmlns:wp14="http://schemas.microsoft.com/office/word/2010/wordprocessingDrawing" xmlns:wp="http://schemas.openxmlformats.org/drawingml/2006/wordprocessingDrawing" xmlns:w10="urn:schemas-microsoft-com:office:word" xmlns:w="http://schemas.openxmlformats.org/wordprocessingml/2006/main" xmlns:w14="http://schemas.microsoft.com/office/word/2010/wordml" xmlns:w15="http://schemas.microsoft.com/office/word/2012/wordml" xmlns:w16cex="http://schemas.microsoft.com/office/word/2018/wordml/cex" xmlns:w16cid="http://schemas.microsoft.com/office/word/2016/wordml/cid" xmlns:w16="http://schemas.microsoft.com/office/word/2018/wordml" xmlns:w16du="http://schemas.microsoft.com/office/word/2023/wordml/word16du" xmlns:w16sdtdh="http://schemas.microsoft.com/office/word/2020/wordml/sdtdatahash" xmlns:w16se="http://schemas.microsoft.com/office/word/2015/wordml/symex" xmlns:wpg="http://schemas.microsoft.com/office/word/2010/wordprocessingGroup" xmlns:wpi="http://schemas.microsoft.com/office/word/2010/wordprocessingInk" xmlns:wne="http://schemas.microsoft.com/office/word/2006/wordml" xmlns:wps="http://schemas.microsoft.com/office/word/2010/wordprocessingShape" mc:Ignorable="w14 w15 w16se w16cid w16 w16cex w16sdtdh w16du wp14">
   <w:docParts>
     <w:docPart>
       <w:docPartPr>
@@ -2680,43 +2103,12 @@
         </w:p>
       </w:docPartBody>
     </w:docPart>
-    <w:docPart>
-      <w:docPartPr>
-        <w:name w:val="265BEF5DA83C437AB8A070B957AE13D6"/>
-        <w:category>
-          <w:name w:val="General"/>
-          <w:gallery w:val="placeholder"/>
-        </w:category>
-        <w:types>
-          <w:type w:val="bbPlcHdr"/>
-        </w:types>
-        <w:behaviors>
-          <w:behavior w:val="content"/>
-        </w:behaviors>
-        <w:guid w:val="{649702C4-3299-47C3-8D47-41E03745C0D9}"/>
-      </w:docPartPr>
-      <w:docPartBody>
-        <w:p>
-          <w:pPr>
-            <w:pStyle w:val="265BEF5DA83C437AB8A070B957AE13D6"/>
-          </w:pPr>
-          <w:r>
-            <w:rPr>
-              <w:color w:val="156082" w:themeColor="accent1"/>
-              <w:sz w:val="28"/>
-              <w:szCs w:val="28"/>
-            </w:rPr>
-            <w:t>[Document subtitle]</w:t>
-          </w:r>
-        </w:p>
-      </w:docPartBody>
-    </w:docPart>
   </w:docParts>
 </w:glossaryDocument>
 </file>
 
 <file path=word/glossary/fontTable.xml><?xml version="1.0" encoding="utf-8"?>
-<w:fonts xmlns:mc="http://schemas.openxmlformats.org/markup-compatibility/2006" xmlns:r="http://schemas.openxmlformats.org/officeDocument/2006/relationships" xmlns:w="http://schemas.openxmlformats.org/wordprocessingml/2006/main" xmlns:w14="http://schemas.microsoft.com/office/word/2010/wordml" xmlns:w15="http://schemas.microsoft.com/office/word/2012/wordml" xmlns:w16cex="http://schemas.microsoft.com/office/word/2018/wordml/cex" xmlns:w16cid="http://schemas.microsoft.com/office/word/2016/wordml/cid" xmlns:w16="http://schemas.microsoft.com/office/word/2018/wordml" xmlns:w16sdtdh="http://schemas.microsoft.com/office/word/2020/wordml/sdtdatahash" xmlns:w16se="http://schemas.microsoft.com/office/word/2015/wordml/symex" mc:Ignorable="w14 w15 w16se w16cid w16 w16cex w16sdtdh">
+<w:fonts xmlns:mc="http://schemas.openxmlformats.org/markup-compatibility/2006" xmlns:r="http://schemas.openxmlformats.org/officeDocument/2006/relationships" xmlns:w="http://schemas.openxmlformats.org/wordprocessingml/2006/main" xmlns:w14="http://schemas.microsoft.com/office/word/2010/wordml" xmlns:w15="http://schemas.microsoft.com/office/word/2012/wordml" xmlns:w16cex="http://schemas.microsoft.com/office/word/2018/wordml/cex" xmlns:w16cid="http://schemas.microsoft.com/office/word/2016/wordml/cid" xmlns:w16="http://schemas.microsoft.com/office/word/2018/wordml" xmlns:w16du="http://schemas.microsoft.com/office/word/2023/wordml/word16du" xmlns:w16sdtdh="http://schemas.microsoft.com/office/word/2020/wordml/sdtdatahash" xmlns:w16se="http://schemas.microsoft.com/office/word/2015/wordml/symex" mc:Ignorable="w14 w15 w16se w16cid w16 w16cex w16sdtdh w16du">
   <w:font w:name="Aptos">
     <w:charset w:val="00"/>
     <w:family w:val="swiss"/>
@@ -2743,26 +2135,34 @@
     <w:pitch w:val="variable"/>
     <w:sig w:usb0="E0002EFF" w:usb1="C000785B" w:usb2="00000009" w:usb3="00000000" w:csb0="000001FF" w:csb1="00000000"/>
   </w:font>
+  <w:font w:name="Tahoma">
+    <w:panose1 w:val="020B0604030504040204"/>
+    <w:charset w:val="00"/>
+    <w:family w:val="swiss"/>
+    <w:pitch w:val="variable"/>
+    <w:sig w:usb0="E1002EFF" w:usb1="C000605B" w:usb2="00000029" w:usb3="00000000" w:csb0="000101FF" w:csb1="00000000"/>
+  </w:font>
 </w:fonts>
 </file>
 
 <file path=word/glossary/settings.xml><?xml version="1.0" encoding="utf-8"?>
-<w:settings xmlns:mc="http://schemas.openxmlformats.org/markup-compatibility/2006" xmlns:o="urn:schemas-microsoft-com:office:office" xmlns:r="http://schemas.openxmlformats.org/officeDocument/2006/relationships" xmlns:m="http://schemas.openxmlformats.org/officeDocument/2006/math" xmlns:v="urn:schemas-microsoft-com:vml" xmlns:w10="urn:schemas-microsoft-com:office:word" xmlns:w="http://schemas.openxmlformats.org/wordprocessingml/2006/main" xmlns:w14="http://schemas.microsoft.com/office/word/2010/wordml" xmlns:w15="http://schemas.microsoft.com/office/word/2012/wordml" xmlns:w16cex="http://schemas.microsoft.com/office/word/2018/wordml/cex" xmlns:w16cid="http://schemas.microsoft.com/office/word/2016/wordml/cid" xmlns:w16="http://schemas.microsoft.com/office/word/2018/wordml" xmlns:w16sdtdh="http://schemas.microsoft.com/office/word/2020/wordml/sdtdatahash" xmlns:w16se="http://schemas.microsoft.com/office/word/2015/wordml/symex" xmlns:sl="http://schemas.openxmlformats.org/schemaLibrary/2006/main" mc:Ignorable="w14 w15 w16se w16cid w16 w16cex w16sdtdh">
+<w:settings xmlns:mc="http://schemas.openxmlformats.org/markup-compatibility/2006" xmlns:o="urn:schemas-microsoft-com:office:office" xmlns:r="http://schemas.openxmlformats.org/officeDocument/2006/relationships" xmlns:m="http://schemas.openxmlformats.org/officeDocument/2006/math" xmlns:v="urn:schemas-microsoft-com:vml" xmlns:w10="urn:schemas-microsoft-com:office:word" xmlns:w="http://schemas.openxmlformats.org/wordprocessingml/2006/main" xmlns:w14="http://schemas.microsoft.com/office/word/2010/wordml" xmlns:w15="http://schemas.microsoft.com/office/word/2012/wordml" xmlns:w16cex="http://schemas.microsoft.com/office/word/2018/wordml/cex" xmlns:w16cid="http://schemas.microsoft.com/office/word/2016/wordml/cid" xmlns:w16="http://schemas.microsoft.com/office/word/2018/wordml" xmlns:w16du="http://schemas.microsoft.com/office/word/2023/wordml/word16du" xmlns:w16sdtdh="http://schemas.microsoft.com/office/word/2020/wordml/sdtdatahash" xmlns:w16se="http://schemas.microsoft.com/office/word/2015/wordml/symex" xmlns:sl="http://schemas.openxmlformats.org/schemaLibrary/2006/main" mc:Ignorable="w14 w15 w16se w16cid w16 w16cex w16sdtdh w16du">
   <w:view w:val="normal"/>
   <w:defaultTabStop w:val="720"/>
   <w:characterSpacingControl w:val="doNotCompress"/>
   <w:compat>
     <w:useFELayout/>
-    <w:compatSetting w:name="compatibilityMode" w:uri="http://schemas.microsoft.com/office/word" w:val="15"/>
+    <w:compatSetting w:name="compatibilityMode" w:uri="http://schemas.microsoft.com/office/word" w:val="14"/>
     <w:compatSetting w:name="overrideTableStyleFontSizeAndJustification" w:uri="http://schemas.microsoft.com/office/word" w:val="1"/>
     <w:compatSetting w:name="enableOpenTypeFeatures" w:uri="http://schemas.microsoft.com/office/word" w:val="1"/>
     <w:compatSetting w:name="doNotFlipMirrorIndents" w:uri="http://schemas.microsoft.com/office/word" w:val="1"/>
-    <w:compatSetting w:name="differentiateMultirowTableHeaders" w:uri="http://schemas.microsoft.com/office/word" w:val="1"/>
-    <w:compatSetting w:name="useWord2013TrackBottomHyphenation" w:uri="http://schemas.microsoft.com/office/word" w:val="0"/>
+    <w:compatSetting w:name="useWord2013TrackBottomHyphenation" w:uri="http://schemas.microsoft.com/office/word" w:val="1"/>
   </w:compat>
   <w:rsids>
     <w:rsidRoot w:val="00105A74"/>
     <w:rsid w:val="00105A74"/>
+    <w:rsid w:val="004B0B34"/>
+    <w:rsid w:val="00990EE0"/>
     <w:rsid w:val="00DB441B"/>
     <w:rsid w:val="00E51518"/>
     <w:rsid w:val="00EA07D0"/>
@@ -2784,12 +2184,11 @@
   <w:clrSchemeMapping w:bg1="light1" w:t1="dark1" w:bg2="light2" w:t2="dark2" w:accent1="accent1" w:accent2="accent2" w:accent3="accent3" w:accent4="accent4" w:accent5="accent5" w:accent6="accent6" w:hyperlink="hyperlink" w:followedHyperlink="followedHyperlink"/>
   <w:decimalSymbol w:val="."/>
   <w:listSeparator w:val=","/>
-  <w15:chartTrackingRefBased/>
 </w:settings>
 </file>
 
 <file path=word/glossary/styles.xml><?xml version="1.0" encoding="utf-8"?>
-<w:styles xmlns:mc="http://schemas.openxmlformats.org/markup-compatibility/2006" xmlns:r="http://schemas.openxmlformats.org/officeDocument/2006/relationships" xmlns:w="http://schemas.openxmlformats.org/wordprocessingml/2006/main" xmlns:w14="http://schemas.microsoft.com/office/word/2010/wordml" xmlns:w15="http://schemas.microsoft.com/office/word/2012/wordml" xmlns:w16cex="http://schemas.microsoft.com/office/word/2018/wordml/cex" xmlns:w16cid="http://schemas.microsoft.com/office/word/2016/wordml/cid" xmlns:w16="http://schemas.microsoft.com/office/word/2018/wordml" xmlns:w16sdtdh="http://schemas.microsoft.com/office/word/2020/wordml/sdtdatahash" xmlns:w16se="http://schemas.microsoft.com/office/word/2015/wordml/symex" mc:Ignorable="w14 w15 w16se w16cid w16 w16cex w16sdtdh">
+<w:styles xmlns:mc="http://schemas.openxmlformats.org/markup-compatibility/2006" xmlns:r="http://schemas.openxmlformats.org/officeDocument/2006/relationships" xmlns:w="http://schemas.openxmlformats.org/wordprocessingml/2006/main" xmlns:w14="http://schemas.microsoft.com/office/word/2010/wordml" xmlns:w15="http://schemas.microsoft.com/office/word/2012/wordml" xmlns:w16cex="http://schemas.microsoft.com/office/word/2018/wordml/cex" xmlns:w16cid="http://schemas.microsoft.com/office/word/2016/wordml/cid" xmlns:w16="http://schemas.microsoft.com/office/word/2018/wordml" xmlns:w16du="http://schemas.microsoft.com/office/word/2023/wordml/word16du" xmlns:w16sdtdh="http://schemas.microsoft.com/office/word/2020/wordml/sdtdatahash" xmlns:w16se="http://schemas.microsoft.com/office/word/2015/wordml/symex" mc:Ignorable="w14 w15 w16se w16cid w16 w16cex w16sdtdh w16du">
   <w:docDefaults>
     <w:rPrDefault>
       <w:rPr>
@@ -3220,15 +2619,11 @@
     <w:name w:val="EB04A71BBD17480F900C1CA6F51B087C"/>
     <w:rsid w:val="00105A74"/>
   </w:style>
-  <w:style w:type="paragraph" w:customStyle="1" w:styleId="265BEF5DA83C437AB8A070B957AE13D6">
-    <w:name w:val="265BEF5DA83C437AB8A070B957AE13D6"/>
-    <w:rsid w:val="00105A74"/>
-  </w:style>
 </w:styles>
 </file>
 
 <file path=word/glossary/webSettings.xml><?xml version="1.0" encoding="utf-8"?>
-<w:webSettings xmlns:mc="http://schemas.openxmlformats.org/markup-compatibility/2006" xmlns:r="http://schemas.openxmlformats.org/officeDocument/2006/relationships" xmlns:w="http://schemas.openxmlformats.org/wordprocessingml/2006/main" xmlns:w14="http://schemas.microsoft.com/office/word/2010/wordml" xmlns:w15="http://schemas.microsoft.com/office/word/2012/wordml" xmlns:w16cex="http://schemas.microsoft.com/office/word/2018/wordml/cex" xmlns:w16cid="http://schemas.microsoft.com/office/word/2016/wordml/cid" xmlns:w16="http://schemas.microsoft.com/office/word/2018/wordml" xmlns:w16sdtdh="http://schemas.microsoft.com/office/word/2020/wordml/sdtdatahash" xmlns:w16se="http://schemas.microsoft.com/office/word/2015/wordml/symex" mc:Ignorable="w14 w15 w16se w16cid w16 w16cex w16sdtdh">
+<w:webSettings xmlns:mc="http://schemas.openxmlformats.org/markup-compatibility/2006" xmlns:r="http://schemas.openxmlformats.org/officeDocument/2006/relationships" xmlns:w="http://schemas.openxmlformats.org/wordprocessingml/2006/main" xmlns:w14="http://schemas.microsoft.com/office/word/2010/wordml" xmlns:w15="http://schemas.microsoft.com/office/word/2012/wordml" xmlns:w16cex="http://schemas.microsoft.com/office/word/2018/wordml/cex" xmlns:w16cid="http://schemas.microsoft.com/office/word/2016/wordml/cid" xmlns:w16="http://schemas.microsoft.com/office/word/2018/wordml" xmlns:w16du="http://schemas.microsoft.com/office/word/2023/wordml/word16du" xmlns:w16sdtdh="http://schemas.microsoft.com/office/word/2020/wordml/sdtdatahash" xmlns:w16se="http://schemas.microsoft.com/office/word/2015/wordml/symex" mc:Ignorable="w14 w15 w16se w16cid w16 w16cex w16sdtdh w16du">
   <w:optimizeForBrowser/>
   <w:allowPNG/>
 </w:webSettings>
@@ -3277,7 +2672,7 @@
     </a:clrScheme>
     <a:fontScheme name="Office">
       <a:majorFont>
-        <a:latin typeface="Aptos Display" panose="02110004020202020204"/>
+        <a:latin typeface="Aptos Display"/>
         <a:ea typeface=""/>
         <a:cs typeface=""/>
         <a:font script="Jpan" typeface="游ゴシック Light"/>
@@ -3329,7 +2724,7 @@
         <a:font script="Tfng" typeface="Ebrima"/>
       </a:majorFont>
       <a:minorFont>
-        <a:latin typeface="Aptos" panose="02110004020202020204"/>
+        <a:latin typeface="Aptos"/>
         <a:ea typeface=""/>
         <a:cs typeface=""/>
         <a:font script="Jpan" typeface="游ゴシック"/>

</xml_diff>